<commit_message>
Ho aggiunto il file di magic draw e modificato i requisiti funzionali
</commit_message>
<xml_diff>
--- a/REQUISITI (generici).docx
+++ b/REQUISITI (generici).docx
@@ -58,7 +58,15 @@
         </w:numPr>
       </w:pPr>
       <w:r>
-        <w:t>Mostra i sensori i cui valori sono superiori a un massimale</w:t>
+        <w:t xml:space="preserve">Il colore dei riquadri </w:t>
+      </w:r>
+      <w:proofErr w:type="gramStart"/>
+      <w:r>
+        <w:t>cambia ,</w:t>
+      </w:r>
+      <w:proofErr w:type="gramEnd"/>
+      <w:r>
+        <w:t xml:space="preserve"> nel caso ci sia un problema, in base alla criticità di questo</w:t>
       </w:r>
     </w:p>
     <w:p>
@@ -70,7 +78,22 @@
         </w:numPr>
       </w:pPr>
       <w:r>
-        <w:t>Informa il gestore sul mancato funzionamento dei sensori</w:t>
+        <w:t>Permette a un gestore di accedere</w:t>
+      </w:r>
+      <w:r>
+        <w:t xml:space="preserve"> alla dashboard relativa alla propria area di competenza</w:t>
+      </w:r>
+    </w:p>
+    <w:p>
+      <w:pPr>
+        <w:pStyle w:val="Paragrafoelenco"/>
+        <w:numPr>
+          <w:ilvl w:val="0"/>
+          <w:numId w:val="4"/>
+        </w:numPr>
+      </w:pPr>
+      <w:r>
+        <w:t>Sensore:</w:t>
       </w:r>
     </w:p>
     <w:p>
@@ -82,10 +105,7 @@
         </w:numPr>
       </w:pPr>
       <w:r>
-        <w:t>Permette a un gestore di accedere</w:t>
-      </w:r>
-      <w:r>
-        <w:t xml:space="preserve"> alla dashboard relativa alla propria area di competenza</w:t>
+        <w:t>Acquisisce le variabili ambientali</w:t>
       </w:r>
     </w:p>
     <w:p>
@@ -97,56 +117,12 @@
         </w:numPr>
       </w:pPr>
       <w:r>
-        <w:t xml:space="preserve">Fornisce </w:t>
-      </w:r>
-      <w:proofErr w:type="gramStart"/>
-      <w:r>
-        <w:t>una user</w:t>
-      </w:r>
-      <w:proofErr w:type="gramEnd"/>
-      <w:r>
-        <w:t xml:space="preserve"> experience diversa a seconda del gestor</w:t>
-      </w:r>
-      <w:r>
-        <w:t>e</w:t>
+        <w:t>Invia periodicamente il segnal</w:t>
       </w:r>
       <w:bookmarkStart w:id="0" w:name="_GoBack"/>
       <w:bookmarkEnd w:id="0"/>
-    </w:p>
-    <w:p>
-      <w:pPr>
-        <w:pStyle w:val="Paragrafoelenco"/>
-        <w:numPr>
-          <w:ilvl w:val="0"/>
-          <w:numId w:val="4"/>
-        </w:numPr>
-      </w:pPr>
-      <w:r>
-        <w:t>Sensore:</w:t>
-      </w:r>
-    </w:p>
-    <w:p>
-      <w:pPr>
-        <w:pStyle w:val="Paragrafoelenco"/>
-        <w:numPr>
-          <w:ilvl w:val="1"/>
-          <w:numId w:val="4"/>
-        </w:numPr>
-      </w:pPr>
-      <w:r>
-        <w:t>Acquisisce le variabili ambientali</w:t>
-      </w:r>
-    </w:p>
-    <w:p>
-      <w:pPr>
-        <w:pStyle w:val="Paragrafoelenco"/>
-        <w:numPr>
-          <w:ilvl w:val="1"/>
-          <w:numId w:val="4"/>
-        </w:numPr>
-      </w:pPr>
-      <w:r>
-        <w:t>Invia periodicamente il segnale sulle informazioni ambientali</w:t>
+      <w:r>
+        <w:t>e sulle informazioni ambientali</w:t>
       </w:r>
     </w:p>
     <w:p>

</xml_diff>